<commit_message>
Pasted results of model 1 to DataAnalysisResults
</commit_message>
<xml_diff>
--- a/DataAnalysisResults.docx
+++ b/DataAnalysisResults.docx
@@ -4,6 +4,9 @@
   <w:body>
     <w:p>
       <w:r>
+        <w:rPr>
+          <w:noProof/>
+        </w:rPr>
         <w:drawing>
           <wp:inline distT="0" distB="0" distL="0" distR="0" wp14:anchorId="71C2E495" wp14:editId="064170BC">
             <wp:extent cx="4496427" cy="3181794"/>
@@ -41,6 +44,53 @@
         </w:drawing>
       </w:r>
     </w:p>
+    <w:p/>
+    <w:p>
+      <w:r>
+        <w:t>Model 1 – All Variables – Summary (No Interactions):</w:t>
+      </w:r>
+    </w:p>
+    <w:p>
+      <w:r>
+        <w:lastRenderedPageBreak/>
+        <w:drawing>
+          <wp:inline distT="0" distB="0" distL="0" distR="0" wp14:anchorId="1267BF02" wp14:editId="6ADDC132">
+            <wp:extent cx="5544324" cy="4525006"/>
+            <wp:effectExtent l="0" t="0" r="0" b="9525"/>
+            <wp:docPr id="1712481707" name="Picture 1" descr="A screenshot of a computer&#10;&#10;Description automatically generated"/>
+            <wp:cNvGraphicFramePr>
+              <a:graphicFrameLocks xmlns:a="http://schemas.openxmlformats.org/drawingml/2006/main" noChangeAspect="1"/>
+            </wp:cNvGraphicFramePr>
+            <a:graphic xmlns:a="http://schemas.openxmlformats.org/drawingml/2006/main">
+              <a:graphicData uri="http://schemas.openxmlformats.org/drawingml/2006/picture">
+                <pic:pic xmlns:pic="http://schemas.openxmlformats.org/drawingml/2006/picture">
+                  <pic:nvPicPr>
+                    <pic:cNvPr id="1712481707" name="Picture 1" descr="A screenshot of a computer&#10;&#10;Description automatically generated"/>
+                    <pic:cNvPicPr/>
+                  </pic:nvPicPr>
+                  <pic:blipFill>
+                    <a:blip r:embed="rId5"/>
+                    <a:stretch>
+                      <a:fillRect/>
+                    </a:stretch>
+                  </pic:blipFill>
+                  <pic:spPr>
+                    <a:xfrm>
+                      <a:off x="0" y="0"/>
+                      <a:ext cx="5544324" cy="4525006"/>
+                    </a:xfrm>
+                    <a:prstGeom prst="rect">
+                      <a:avLst/>
+                    </a:prstGeom>
+                  </pic:spPr>
+                </pic:pic>
+              </a:graphicData>
+            </a:graphic>
+          </wp:inline>
+        </w:drawing>
+      </w:r>
+    </w:p>
+    <w:p/>
     <w:sectPr>
       <w:pgSz w:w="12240" w:h="15840"/>
       <w:pgMar w:top="1440" w:right="1440" w:bottom="1440" w:left="1440" w:header="708" w:footer="708" w:gutter="0"/>

</xml_diff>

<commit_message>
Added stat summaries for all 4 models
</commit_message>
<xml_diff>
--- a/DataAnalysisResults.docx
+++ b/DataAnalysisResults.docx
@@ -52,6 +52,9 @@
     </w:p>
     <w:p>
       <w:r>
+        <w:rPr>
+          <w:noProof/>
+        </w:rPr>
         <w:lastRenderedPageBreak/>
         <w:drawing>
           <wp:inline distT="0" distB="0" distL="0" distR="0" wp14:anchorId="1267BF02" wp14:editId="6ADDC132">
@@ -90,7 +93,169 @@
         </w:drawing>
       </w:r>
     </w:p>
+    <w:p>
+      <w:r>
+        <w:lastRenderedPageBreak/>
+        <w:drawing>
+          <wp:inline distT="0" distB="0" distL="0" distR="0" wp14:anchorId="74B7A569" wp14:editId="0C5A2252">
+            <wp:extent cx="5382376" cy="4382112"/>
+            <wp:effectExtent l="0" t="0" r="0" b="0"/>
+            <wp:docPr id="628020835" name="Picture 1" descr="A screenshot of a computer screen&#10;&#10;Description automatically generated"/>
+            <wp:cNvGraphicFramePr>
+              <a:graphicFrameLocks xmlns:a="http://schemas.openxmlformats.org/drawingml/2006/main" noChangeAspect="1"/>
+            </wp:cNvGraphicFramePr>
+            <a:graphic xmlns:a="http://schemas.openxmlformats.org/drawingml/2006/main">
+              <a:graphicData uri="http://schemas.openxmlformats.org/drawingml/2006/picture">
+                <pic:pic xmlns:pic="http://schemas.openxmlformats.org/drawingml/2006/picture">
+                  <pic:nvPicPr>
+                    <pic:cNvPr id="628020835" name="Picture 1" descr="A screenshot of a computer screen&#10;&#10;Description automatically generated"/>
+                    <pic:cNvPicPr/>
+                  </pic:nvPicPr>
+                  <pic:blipFill>
+                    <a:blip r:embed="rId6"/>
+                    <a:stretch>
+                      <a:fillRect/>
+                    </a:stretch>
+                  </pic:blipFill>
+                  <pic:spPr>
+                    <a:xfrm>
+                      <a:off x="0" y="0"/>
+                      <a:ext cx="5382376" cy="4382112"/>
+                    </a:xfrm>
+                    <a:prstGeom prst="rect">
+                      <a:avLst/>
+                    </a:prstGeom>
+                  </pic:spPr>
+                </pic:pic>
+              </a:graphicData>
+            </a:graphic>
+          </wp:inline>
+        </w:drawing>
+      </w:r>
+    </w:p>
     <w:p/>
+    <w:p>
+      <w:r>
+        <w:lastRenderedPageBreak/>
+        <w:drawing>
+          <wp:inline distT="0" distB="0" distL="0" distR="0" wp14:anchorId="3E653227" wp14:editId="3585CE39">
+            <wp:extent cx="5325218" cy="3934374"/>
+            <wp:effectExtent l="0" t="0" r="8890" b="9525"/>
+            <wp:docPr id="821894799" name="Picture 1" descr="A screenshot of a computer&#10;&#10;Description automatically generated"/>
+            <wp:cNvGraphicFramePr>
+              <a:graphicFrameLocks xmlns:a="http://schemas.openxmlformats.org/drawingml/2006/main" noChangeAspect="1"/>
+            </wp:cNvGraphicFramePr>
+            <a:graphic xmlns:a="http://schemas.openxmlformats.org/drawingml/2006/main">
+              <a:graphicData uri="http://schemas.openxmlformats.org/drawingml/2006/picture">
+                <pic:pic xmlns:pic="http://schemas.openxmlformats.org/drawingml/2006/picture">
+                  <pic:nvPicPr>
+                    <pic:cNvPr id="821894799" name="Picture 1" descr="A screenshot of a computer&#10;&#10;Description automatically generated"/>
+                    <pic:cNvPicPr/>
+                  </pic:nvPicPr>
+                  <pic:blipFill>
+                    <a:blip r:embed="rId7"/>
+                    <a:stretch>
+                      <a:fillRect/>
+                    </a:stretch>
+                  </pic:blipFill>
+                  <pic:spPr>
+                    <a:xfrm>
+                      <a:off x="0" y="0"/>
+                      <a:ext cx="5325218" cy="3934374"/>
+                    </a:xfrm>
+                    <a:prstGeom prst="rect">
+                      <a:avLst/>
+                    </a:prstGeom>
+                  </pic:spPr>
+                </pic:pic>
+              </a:graphicData>
+            </a:graphic>
+          </wp:inline>
+        </w:drawing>
+      </w:r>
+    </w:p>
+    <w:p/>
+    <w:p>
+      <w:r>
+        <w:lastRenderedPageBreak/>
+        <w:drawing>
+          <wp:inline distT="0" distB="0" distL="0" distR="0" wp14:anchorId="12ABD269" wp14:editId="61883088">
+            <wp:extent cx="5315692" cy="4067743"/>
+            <wp:effectExtent l="0" t="0" r="0" b="9525"/>
+            <wp:docPr id="1017664344" name="Picture 1" descr="A screenshot of a computer&#10;&#10;Description automatically generated"/>
+            <wp:cNvGraphicFramePr>
+              <a:graphicFrameLocks xmlns:a="http://schemas.openxmlformats.org/drawingml/2006/main" noChangeAspect="1"/>
+            </wp:cNvGraphicFramePr>
+            <a:graphic xmlns:a="http://schemas.openxmlformats.org/drawingml/2006/main">
+              <a:graphicData uri="http://schemas.openxmlformats.org/drawingml/2006/picture">
+                <pic:pic xmlns:pic="http://schemas.openxmlformats.org/drawingml/2006/picture">
+                  <pic:nvPicPr>
+                    <pic:cNvPr id="1017664344" name="Picture 1" descr="A screenshot of a computer&#10;&#10;Description automatically generated"/>
+                    <pic:cNvPicPr/>
+                  </pic:nvPicPr>
+                  <pic:blipFill>
+                    <a:blip r:embed="rId8"/>
+                    <a:stretch>
+                      <a:fillRect/>
+                    </a:stretch>
+                  </pic:blipFill>
+                  <pic:spPr>
+                    <a:xfrm>
+                      <a:off x="0" y="0"/>
+                      <a:ext cx="5315692" cy="4067743"/>
+                    </a:xfrm>
+                    <a:prstGeom prst="rect">
+                      <a:avLst/>
+                    </a:prstGeom>
+                  </pic:spPr>
+                </pic:pic>
+              </a:graphicData>
+            </a:graphic>
+          </wp:inline>
+        </w:drawing>
+      </w:r>
+    </w:p>
+    <w:p/>
+    <w:p>
+      <w:r>
+        <w:lastRenderedPageBreak/>
+        <w:drawing>
+          <wp:inline distT="0" distB="0" distL="0" distR="0" wp14:anchorId="48321DFF" wp14:editId="60B4272D">
+            <wp:extent cx="5353797" cy="4210638"/>
+            <wp:effectExtent l="0" t="0" r="0" b="0"/>
+            <wp:docPr id="955389701" name="Picture 1" descr="A screenshot of a computer&#10;&#10;Description automatically generated"/>
+            <wp:cNvGraphicFramePr>
+              <a:graphicFrameLocks xmlns:a="http://schemas.openxmlformats.org/drawingml/2006/main" noChangeAspect="1"/>
+            </wp:cNvGraphicFramePr>
+            <a:graphic xmlns:a="http://schemas.openxmlformats.org/drawingml/2006/main">
+              <a:graphicData uri="http://schemas.openxmlformats.org/drawingml/2006/picture">
+                <pic:pic xmlns:pic="http://schemas.openxmlformats.org/drawingml/2006/picture">
+                  <pic:nvPicPr>
+                    <pic:cNvPr id="955389701" name="Picture 1" descr="A screenshot of a computer&#10;&#10;Description automatically generated"/>
+                    <pic:cNvPicPr/>
+                  </pic:nvPicPr>
+                  <pic:blipFill>
+                    <a:blip r:embed="rId9"/>
+                    <a:stretch>
+                      <a:fillRect/>
+                    </a:stretch>
+                  </pic:blipFill>
+                  <pic:spPr>
+                    <a:xfrm>
+                      <a:off x="0" y="0"/>
+                      <a:ext cx="5353797" cy="4210638"/>
+                    </a:xfrm>
+                    <a:prstGeom prst="rect">
+                      <a:avLst/>
+                    </a:prstGeom>
+                  </pic:spPr>
+                </pic:pic>
+              </a:graphicData>
+            </a:graphic>
+          </wp:inline>
+        </w:drawing>
+      </w:r>
+    </w:p>
     <w:sectPr>
       <w:pgSz w:w="12240" w:h="15840"/>
       <w:pgMar w:top="1440" w:right="1440" w:bottom="1440" w:left="1440" w:header="708" w:footer="708" w:gutter="0"/>

</xml_diff>

<commit_message>
Plotting models - Error with model 2 onward exist because of number of variable being used to create interactions. Refactoring is required.
</commit_message>
<xml_diff>
--- a/DataAnalysisResults.docx
+++ b/DataAnalysisResults.docx
@@ -244,6 +244,47 @@
                     <a:xfrm>
                       <a:off x="0" y="0"/>
                       <a:ext cx="5353797" cy="4210638"/>
+                    </a:xfrm>
+                    <a:prstGeom prst="rect">
+                      <a:avLst/>
+                    </a:prstGeom>
+                  </pic:spPr>
+                </pic:pic>
+              </a:graphicData>
+            </a:graphic>
+          </wp:inline>
+        </w:drawing>
+      </w:r>
+    </w:p>
+    <w:p/>
+    <w:p>
+      <w:r>
+        <w:lastRenderedPageBreak/>
+        <w:drawing>
+          <wp:inline distT="0" distB="0" distL="0" distR="0" wp14:anchorId="72CF6763" wp14:editId="28CDBED6">
+            <wp:extent cx="5943600" cy="4497705"/>
+            <wp:effectExtent l="0" t="0" r="0" b="0"/>
+            <wp:docPr id="2020889499" name="Picture 1" descr="A graph with blue dots and red line&#10;&#10;Description automatically generated"/>
+            <wp:cNvGraphicFramePr>
+              <a:graphicFrameLocks xmlns:a="http://schemas.openxmlformats.org/drawingml/2006/main" noChangeAspect="1"/>
+            </wp:cNvGraphicFramePr>
+            <a:graphic xmlns:a="http://schemas.openxmlformats.org/drawingml/2006/main">
+              <a:graphicData uri="http://schemas.openxmlformats.org/drawingml/2006/picture">
+                <pic:pic xmlns:pic="http://schemas.openxmlformats.org/drawingml/2006/picture">
+                  <pic:nvPicPr>
+                    <pic:cNvPr id="2020889499" name="Picture 1" descr="A graph with blue dots and red line&#10;&#10;Description automatically generated"/>
+                    <pic:cNvPicPr/>
+                  </pic:nvPicPr>
+                  <pic:blipFill>
+                    <a:blip r:embed="rId10"/>
+                    <a:stretch>
+                      <a:fillRect/>
+                    </a:stretch>
+                  </pic:blipFill>
+                  <pic:spPr>
+                    <a:xfrm>
+                      <a:off x="0" y="0"/>
+                      <a:ext cx="5943600" cy="4497705"/>
                     </a:xfrm>
                     <a:prstGeom prst="rect">
                       <a:avLst/>

</xml_diff>